<commit_message>
Update materials/基于embedding方法的yelp餐厅推荐 - 副本.docx
</commit_message>
<xml_diff>
--- a/materials/基于embedding方法的yelp餐厅推荐 - 副本.docx
+++ b/materials/基于embedding方法的yelp餐厅推荐 - 副本.docx
@@ -20,9 +20,6 @@
         <w:p>
           <w:pPr>
             <w:jc w:val="center"/>
-            <w:rPr>
-              <w:rFonts w:hint="eastAsia"/>
-            </w:rPr>
           </w:pPr>
           <w:r>
             <w:rPr>
@@ -157,12 +154,7 @@
         <w:p>
           <w:pPr>
             <w:ind w:left="0"/>
-            <w:rPr>
-              <w:rFonts w:hint="eastAsia"/>
-            </w:rPr>
           </w:pPr>
-          <w:bookmarkStart w:id="0" w:name="_GoBack"/>
-          <w:bookmarkEnd w:id="0"/>
         </w:p>
         <w:p>
           <w:pPr>
@@ -174,7 +166,7 @@
             <w:spacing w:line="360" w:lineRule="auto"/>
             <w:jc w:val="center"/>
             <w:rPr>
-              <w:rFonts w:asciiTheme="majorEastAsia" w:eastAsiaTheme="majorEastAsia" w:hAnsiTheme="majorEastAsia" w:hint="eastAsia"/>
+              <w:rFonts w:asciiTheme="majorEastAsia" w:eastAsiaTheme="majorEastAsia" w:hAnsiTheme="majorEastAsia"/>
               <w:sz w:val="72"/>
               <w:szCs w:val="72"/>
             </w:rPr>
@@ -188,13 +180,7 @@
             <w:t>数据挖掘课程报告</w:t>
           </w:r>
         </w:p>
-        <w:p>
-          <w:pPr>
-            <w:rPr>
-              <w:rFonts w:hint="eastAsia"/>
-            </w:rPr>
-          </w:pPr>
-        </w:p>
+        <w:p/>
         <w:p>
           <w:pPr>
             <w:rPr>
@@ -440,7 +426,7 @@
                 <w:pPr>
                   <w:jc w:val="center"/>
                   <w:rPr>
-                    <w:rFonts w:ascii="宋体" w:hAnsi="宋体" w:hint="eastAsia"/>
+                    <w:rFonts w:ascii="宋体" w:hAnsi="宋体"/>
                     <w:sz w:val="28"/>
                     <w:szCs w:val="28"/>
                   </w:rPr>
@@ -484,7 +470,7 @@
                 <w:pPr>
                   <w:jc w:val="center"/>
                   <w:rPr>
-                    <w:rFonts w:ascii="楷体_GB2312" w:eastAsia="楷体_GB2312" w:hAnsi="楷体" w:hint="eastAsia"/>
+                    <w:rFonts w:ascii="楷体_GB2312" w:eastAsia="楷体_GB2312" w:hAnsi="楷体"/>
                     <w:sz w:val="28"/>
                   </w:rPr>
                 </w:pPr>
@@ -505,7 +491,7 @@
                 <w:pPr>
                   <w:jc w:val="center"/>
                   <w:rPr>
-                    <w:rFonts w:ascii="宋体" w:hAnsi="宋体" w:hint="eastAsia"/>
+                    <w:rFonts w:ascii="宋体" w:hAnsi="宋体"/>
                     <w:sz w:val="28"/>
                     <w:szCs w:val="28"/>
                   </w:rPr>
@@ -549,7 +535,7 @@
                 <w:pPr>
                   <w:jc w:val="center"/>
                   <w:rPr>
-                    <w:rFonts w:ascii="楷体_GB2312" w:eastAsia="楷体_GB2312" w:hAnsi="楷体" w:hint="eastAsia"/>
+                    <w:rFonts w:ascii="楷体_GB2312" w:eastAsia="楷体_GB2312" w:hAnsi="楷体"/>
                     <w:sz w:val="28"/>
                   </w:rPr>
                 </w:pPr>
@@ -763,7 +749,7 @@
         <w:rPr>
           <w:rFonts w:hint="eastAsia"/>
         </w:rPr>
-        <w:t>词嵌入</w:t>
+        <w:t>传统推荐算法</w:t>
       </w:r>
     </w:p>
     <w:p>
@@ -774,13 +760,55 @@
         <w:rPr>
           <w:rFonts w:hint="eastAsia"/>
         </w:rPr>
-        <w:t>Embedding</w:t>
-      </w:r>
-      <w:r>
-        <w:rPr>
-          <w:rFonts w:hint="eastAsia"/>
-        </w:rPr>
-        <w:t>简单来说就是用一个低维向量表示一个物体等，能够在使用低维向量对物体进行编码的同时还能保留其含义特点，这使得它非常适合深度学习。</w:t>
+        <w:t>推荐系统一直是人工智能研究的热点问题之一。近年来，对个性化推荐系统的研究迅速增加。特别是成立于</w:t>
+      </w:r>
+      <w:r>
+        <w:rPr>
+          <w:rFonts w:hint="eastAsia"/>
+        </w:rPr>
+        <w:t xml:space="preserve"> 2007 </w:t>
+      </w:r>
+      <w:r>
+        <w:rPr>
+          <w:rFonts w:hint="eastAsia"/>
+        </w:rPr>
+        <w:t>年的</w:t>
+      </w:r>
+      <w:r>
+        <w:rPr>
+          <w:rFonts w:hint="eastAsia"/>
+        </w:rPr>
+        <w:t>ACM Recommender Systems (RecSys)</w:t>
+      </w:r>
+      <w:r>
+        <w:rPr>
+          <w:rFonts w:hint="eastAsia"/>
+        </w:rPr>
+        <w:t>会议，现在成为在推荐技术的研究与应用中最重要的年度盛会。在第二十五届国际万维网大会</w:t>
+      </w:r>
+      <w:r>
+        <w:rPr>
+          <w:rFonts w:hint="eastAsia"/>
+        </w:rPr>
+        <w:t>(www)</w:t>
+      </w:r>
+      <w:r>
+        <w:rPr>
+          <w:rFonts w:hint="eastAsia"/>
+        </w:rPr>
+        <w:t>中，用户行为分析以及个性化成为会议研究的热点。此外，在数据库，信息系统和自适应系统这些传统会议中，同样致力于推荐系统的研究。在国内，对于推荐系统的研究正在快速发展中，例如中国计算机协会举办的关于推荐系统的</w:t>
+      </w:r>
+      <w:r>
+        <w:rPr>
+          <w:rFonts w:hint="eastAsia"/>
+        </w:rPr>
+        <w:t>会议，阿里巴巴在电商网站中使用个性化推荐技术等。</w:t>
+      </w:r>
+      <w:r>
+        <w:rPr>
+          <w:rFonts w:hint="eastAsia"/>
+        </w:rPr>
+        <w:t>这些进一步推动了推荐系统的发展。</w:t>
       </w:r>
     </w:p>
     <w:p>
@@ -788,82 +816,16 @@
         <w:ind w:left="0" w:firstLine="420"/>
       </w:pPr>
       <w:r>
-        <w:rPr>
-          <w:rFonts w:hint="eastAsia"/>
-        </w:rPr>
-        <w:t>在自然语言处理领域，最为著名的</w:t>
-      </w:r>
-      <w:r>
-        <w:t>E</w:t>
-      </w:r>
-      <w:r>
-        <w:rPr>
-          <w:rFonts w:hint="eastAsia"/>
-        </w:rPr>
-        <w:t>mbedding</w:t>
-      </w:r>
-      <w:r>
-        <w:rPr>
-          <w:rFonts w:hint="eastAsia"/>
-        </w:rPr>
-        <w:t>方法之一是词嵌入（</w:t>
-      </w:r>
-      <w:r>
-        <w:rPr>
-          <w:rFonts w:hint="eastAsia"/>
-        </w:rPr>
-        <w:t>Word Embedding</w:t>
-      </w:r>
-      <w:r>
-        <w:rPr>
-          <w:rFonts w:hint="eastAsia"/>
-        </w:rPr>
-        <w:t>）。如果使用</w:t>
-      </w:r>
-      <w:r>
-        <w:rPr>
-          <w:rFonts w:hint="eastAsia"/>
-        </w:rPr>
-        <w:t>one-hot</w:t>
-      </w:r>
-      <w:r>
-        <w:rPr>
-          <w:rFonts w:hint="eastAsia"/>
-        </w:rPr>
-        <w:t>编码词向量，整个向量维度会因为语料库的体积而十分庞大，造成维度灾难。使用</w:t>
-      </w:r>
-      <w:r>
-        <w:rPr>
-          <w:rFonts w:hint="eastAsia"/>
-        </w:rPr>
-        <w:t xml:space="preserve">Word </w:t>
-      </w:r>
-      <w:r>
-        <w:t>E</w:t>
-      </w:r>
-      <w:r>
-        <w:rPr>
-          <w:rFonts w:hint="eastAsia"/>
-        </w:rPr>
-        <w:t>mbedding</w:t>
-      </w:r>
-      <w:r>
-        <w:rPr>
-          <w:rFonts w:hint="eastAsia"/>
-        </w:rPr>
-        <w:t>方法可以将</w:t>
-      </w:r>
-      <w:r>
-        <w:rPr>
-          <w:rFonts w:hint="eastAsia"/>
-        </w:rPr>
-        <w:t>one-hot</w:t>
-      </w:r>
-      <w:r>
-        <w:rPr>
-          <w:rFonts w:hint="eastAsia"/>
-        </w:rPr>
-        <w:t>编码的向量映射到低维的实数向量。</w:t>
+        <w:t>在传统的推荐研究方面，主要分为四种推荐算法</w:t>
+      </w:r>
+      <w:r>
+        <w:t>[1</w:t>
+      </w:r>
+      <w:r>
+        <w:t>]</w:t>
+      </w:r>
+      <w:r>
+        <w:t>：协同过滤推荐、基于内容的推荐、混合方法推荐和流行度推荐。</w:t>
       </w:r>
     </w:p>
     <w:p>
@@ -871,94 +833,28 @@
         <w:ind w:left="0" w:firstLine="420"/>
       </w:pPr>
       <w:r>
-        <w:rPr>
-          <w:rFonts w:hint="eastAsia"/>
-        </w:rPr>
-        <w:t>词嵌入（</w:t>
-      </w:r>
-      <w:r>
-        <w:rPr>
-          <w:rFonts w:hint="eastAsia"/>
-        </w:rPr>
-        <w:t>Word Embedding</w:t>
-      </w:r>
-      <w:r>
-        <w:rPr>
-          <w:rFonts w:hint="eastAsia"/>
-        </w:rPr>
-        <w:t>）算法经常被应用于自然语言处理、句法分析和实体识别等领域，并且得到了越来越广泛的应用。在机器学习中，解决自然语言处理问题的前提是将文本转化为向量化。常用的方法包括</w:t>
-      </w:r>
-      <w:r>
-        <w:rPr>
-          <w:rFonts w:hint="eastAsia"/>
-        </w:rPr>
-        <w:t xml:space="preserve"> One-Hot </w:t>
-      </w:r>
-      <w:r>
-        <w:rPr>
-          <w:rFonts w:hint="eastAsia"/>
-        </w:rPr>
-        <w:t>编码、词袋模型（</w:t>
-      </w:r>
-      <w:r>
-        <w:rPr>
-          <w:rFonts w:hint="eastAsia"/>
-        </w:rPr>
-        <w:t>BoW</w:t>
-      </w:r>
-      <w:r>
-        <w:rPr>
-          <w:rFonts w:hint="eastAsia"/>
-        </w:rPr>
-        <w:t>）、词频－逆文档频率（</w:t>
-      </w:r>
-      <w:r>
-        <w:rPr>
-          <w:rFonts w:hint="eastAsia"/>
-        </w:rPr>
-        <w:t>TF-IDF</w:t>
-      </w:r>
-      <w:r>
-        <w:rPr>
-          <w:rFonts w:hint="eastAsia"/>
-        </w:rPr>
-        <w:t>）以及词嵌入方法。其中词嵌入方法中最常用的是</w:t>
-      </w:r>
-      <w:r>
-        <w:rPr>
-          <w:rFonts w:hint="eastAsia"/>
-        </w:rPr>
-        <w:t>Word2Vec</w:t>
-      </w:r>
-      <w:r>
-        <w:rPr>
-          <w:rFonts w:hint="eastAsia"/>
-        </w:rPr>
-        <w:t>，它是由谷歌提出的一个</w:t>
-      </w:r>
-      <w:r>
-        <w:rPr>
-          <w:rFonts w:hint="eastAsia"/>
-        </w:rPr>
-        <w:t>Embedding</w:t>
-      </w:r>
-      <w:r>
-        <w:rPr>
-          <w:rFonts w:hint="eastAsia"/>
-        </w:rPr>
-        <w:t>框架，</w:t>
-      </w:r>
-      <w:r>
-        <w:rPr>
-          <w:rFonts w:hint="eastAsia"/>
-        </w:rPr>
-        <w:t>一种能够将词性以及语义信息影射到为向量的方法。</w:t>
-      </w:r>
-      <w:r>
-        <w:rPr>
-          <w:rFonts w:hint="eastAsia"/>
-        </w:rPr>
-        <w:t>该框架可以在百万数量级的词典和上亿的数据集上进行高效的训练，而且训练得到的词向量可以很好地度量词与词之间的相似性。</w:t>
+        <w:t>协同过滤推荐通过寻找用户一系列行为中特定的模式以给用户特定的推荐。该算法根据类型分为两种。一种为基于邻域的协同过滤（基于用户和基于项目的协同过滤），使用用户对已有项目的评分预测对新项目的评分。一种为基于模型的协同过滤，使用历史数据训练出的预测模型对新项目进行评分。协同过滤算法依赖于用户的数据，包括用户偏好，评级等。它的优势在于对所需数据的字段数量不高，用户和项目的特征没有要求，大多数情况下有良好的效果。然而它的缺点也很明显，比如冷启动，需要标准化数据和要求很高的用户项目比（</w:t>
+      </w:r>
+      <w:r>
+        <w:t>1:10</w:t>
+      </w:r>
+      <w:r>
+        <w:t>）</w:t>
+      </w:r>
+      <w:r>
+        <w:t>[</w:t>
+      </w:r>
+      <w:r>
+        <w:t>2][</w:t>
+      </w:r>
+      <w:r>
+        <w:t>3</w:t>
+      </w:r>
+      <w:r>
+        <w:t>]</w:t>
+      </w:r>
+      <w:r>
+        <w:t>。</w:t>
       </w:r>
     </w:p>
     <w:p>
@@ -966,178 +862,78 @@
         <w:ind w:left="0" w:firstLine="420"/>
       </w:pPr>
       <w:r>
-        <w:rPr>
-          <w:rFonts w:hint="eastAsia"/>
-        </w:rPr>
-        <w:t xml:space="preserve">Word2Vec </w:t>
-      </w:r>
-      <w:r>
-        <w:rPr>
-          <w:rFonts w:hint="eastAsia"/>
-        </w:rPr>
-        <w:t>的处理流程大致分为三个阶段，首先会将语句切分，找出文本中句子的边界。第二阶段是分词，识别出具体的词汇。第三阶段为每个词赋予词性与语义信息。</w:t>
-      </w:r>
-      <w:r>
-        <w:rPr>
-          <w:rFonts w:hint="eastAsia"/>
-        </w:rPr>
-        <w:t xml:space="preserve">Word2Vec </w:t>
-      </w:r>
-      <w:r>
-        <w:rPr>
-          <w:rFonts w:hint="eastAsia"/>
-        </w:rPr>
-        <w:t>的应用不止于解析自然语言处理，还可以用于基因组，社交媒体点赞等其他符号序列。其原因是这些数据为离散状态，而该算法的目的是获取这些离散状态的转移概率，即数据共同出现的可能性。</w:t>
-      </w:r>
-      <w:r>
-        <w:cr/>
-      </w:r>
-      <w:r>
-        <w:t xml:space="preserve">    </w:t>
-      </w:r>
-      <w:r>
-        <w:rPr>
-          <w:rFonts w:hint="eastAsia"/>
-        </w:rPr>
-        <w:t xml:space="preserve">Word2Vec </w:t>
-      </w:r>
-      <w:r>
-        <w:rPr>
-          <w:rFonts w:hint="eastAsia"/>
-        </w:rPr>
-        <w:t>可在向量空间内按词的相似性将词进行分组，该算法生成的向量，以分布式的数值形式来表示词的特征。只要有足够的数据、用法和上下文，</w:t>
-      </w:r>
-      <w:r>
-        <w:rPr>
-          <w:rFonts w:hint="eastAsia"/>
-        </w:rPr>
-        <w:t>Word2Vec</w:t>
-      </w:r>
-      <w:r>
-        <w:rPr>
-          <w:rFonts w:hint="eastAsia"/>
-        </w:rPr>
-        <w:t>就能够对词进行高度准确地预测。这些结果包含了词与词之间的关系，可用于对文档进行主题分类等，在科研、电商等领域具有广泛的应用价值。通过使用余弦相似度能够识别出数学上的相似性，无相似性表示为</w:t>
-      </w:r>
-      <w:r>
-        <w:rPr>
-          <w:rFonts w:hint="eastAsia"/>
-        </w:rPr>
-        <w:t xml:space="preserve"> 90 </w:t>
-      </w:r>
-      <w:r>
-        <w:rPr>
-          <w:rFonts w:hint="eastAsia"/>
-        </w:rPr>
-        <w:t>度角，而相似度为</w:t>
-      </w:r>
-      <w:r>
-        <w:rPr>
-          <w:rFonts w:hint="eastAsia"/>
-        </w:rPr>
-        <w:t xml:space="preserve"> 1 </w:t>
-      </w:r>
-      <w:r>
-        <w:rPr>
-          <w:rFonts w:hint="eastAsia"/>
-        </w:rPr>
-        <w:t>的完全相似则表示为</w:t>
-      </w:r>
-      <w:r>
-        <w:rPr>
-          <w:rFonts w:hint="eastAsia"/>
-        </w:rPr>
-        <w:t xml:space="preserve"> 0 </w:t>
-      </w:r>
-      <w:r>
-        <w:rPr>
-          <w:rFonts w:hint="eastAsia"/>
-        </w:rPr>
-        <w:t>度角，即完全重合。</w:t>
-      </w:r>
-      <w:r>
-        <w:rPr>
-          <w:rFonts w:hint="eastAsia"/>
-        </w:rPr>
-        <w:t xml:space="preserve">Word2Vec </w:t>
-      </w:r>
-      <w:r>
-        <w:rPr>
-          <w:rFonts w:hint="eastAsia"/>
-        </w:rPr>
-        <w:t>是根据语料相邻的词来对每个词进行定型训练，而不是像受限玻尔茨曼机（</w:t>
-      </w:r>
-      <w:r>
-        <w:rPr>
-          <w:rFonts w:hint="eastAsia"/>
-        </w:rPr>
-        <w:t>RBM</w:t>
-      </w:r>
-      <w:r>
-        <w:rPr>
-          <w:rFonts w:hint="eastAsia"/>
-        </w:rPr>
-        <w:t>）那样重构输入的词语来定型。该算法有两种模型，一种模型是将词窗口中目标词的上下文作为输入，</w:t>
-      </w:r>
-      <w:r>
-        <w:rPr>
-          <w:rFonts w:hint="eastAsia"/>
-        </w:rPr>
-        <w:t>目标词作为输出，来训练词向量。这种模型使用的方法是连续词袋模型</w:t>
-      </w:r>
-      <w:r>
-        <w:rPr>
-          <w:rFonts w:hint="eastAsia"/>
-        </w:rPr>
-        <w:t>（</w:t>
-      </w:r>
-      <w:r>
-        <w:rPr>
-          <w:rFonts w:hint="eastAsia"/>
-        </w:rPr>
-        <w:t>CBOW</w:t>
-      </w:r>
-      <w:r>
-        <w:rPr>
-          <w:rFonts w:hint="eastAsia"/>
-        </w:rPr>
-        <w:t>）；而另一种模型使用的方法和上述方法相反，将目标词作为输入，上下文作为输出，来训练词向量。这种模型使用的方法是</w:t>
-      </w:r>
-      <w:r>
-        <w:rPr>
-          <w:rFonts w:hint="eastAsia"/>
-        </w:rPr>
-        <w:t xml:space="preserve"> Skip-Gram </w:t>
-      </w:r>
-      <w:r>
-        <w:rPr>
-          <w:rFonts w:hint="eastAsia"/>
-        </w:rPr>
-        <w:t>方法</w:t>
-      </w:r>
-      <w:r>
-        <w:rPr>
-          <w:rFonts w:hint="eastAsia"/>
-        </w:rPr>
+        <w:t>基于内容的过滤通过用户过去喜欢的商品的相似内容比如元数据，主题等推荐给用户。该算法通过信息检索（</w:t>
+      </w:r>
+      <w:r>
+        <w:t>tf-idf</w:t>
+      </w:r>
+      <w:r>
+        <w:t>）或者机器学习（朴素贝叶</w:t>
+      </w:r>
+      <w:r>
+        <w:t xml:space="preserve"> </w:t>
+      </w:r>
+      <w:r>
+        <w:t>斯</w:t>
+      </w:r>
+      <w:r>
+        <w:t>,</w:t>
+      </w:r>
+      <w:r>
+        <w:t>支持向量机</w:t>
+      </w:r>
+      <w:r>
+        <w:t>,</w:t>
+      </w:r>
+      <w:r>
+        <w:t>决策树），计算用户或者商品内容相似度做出推荐。它的优点是没有冷启动问题，不需要惯性的数据；缺点为项目内容需要有意义，缺少多样性，难以整合多个项目特征值</w:t>
+      </w:r>
+      <w:r>
+        <w:t>[</w:t>
+      </w:r>
+      <w:r>
+        <w:t>4</w:t>
+      </w:r>
+      <w:r>
+        <w:t>][</w:t>
+      </w:r>
+      <w:r>
+        <w:t>5</w:t>
+      </w:r>
+      <w:r>
+        <w:t>]</w:t>
+      </w:r>
+      <w:r>
         <w:t>。</w:t>
       </w:r>
-      <w:r>
-        <w:rPr>
-          <w:rFonts w:hint="eastAsia"/>
-        </w:rPr>
-        <w:t>除此之外，</w:t>
-      </w:r>
-      <w:r>
-        <w:rPr>
-          <w:rFonts w:hint="eastAsia"/>
-        </w:rPr>
-        <w:t xml:space="preserve">Word2Vec </w:t>
-      </w:r>
-      <w:r>
-        <w:rPr>
-          <w:rFonts w:hint="eastAsia"/>
-        </w:rPr>
-        <w:t>能够将词之间的语义关系映射到训练后的词向量中</w:t>
+    </w:p>
+    <w:p>
+      <w:pPr>
+        <w:ind w:left="0" w:firstLine="420"/>
+      </w:pPr>
+      <w:r>
+        <w:t>混合推荐是通过加权等方式结合至少两种以上推荐算法</w:t>
+      </w:r>
+      <w:r>
+        <w:t xml:space="preserve"> </w:t>
+      </w:r>
+      <w:r>
+        <w:t>来做推荐，并且减小各自的缺点。对数据源而言，需要同时有用户和项目的特征值和惯性数据。通过加权、切换、混合呈现、特征组合、串联、特征、扩充、元层次混合来实现混合方法的推荐算法。该算法优点为没有冷启动问题，可以推荐罕见的项目，不存在流行度偏见，具有多样性。缺点是需要做大量的工作均衡两种算法</w:t>
+      </w:r>
+      <w:r>
+        <w:t>[</w:t>
+      </w:r>
+      <w:r>
+        <w:t>6</w:t>
+      </w:r>
+      <w:r>
+        <w:t>][</w:t>
+      </w:r>
+      <w:r>
+        <w:t>7</w:t>
+      </w:r>
+      <w:r>
+        <w:t>]</w:t>
       </w:r>
       <w:r>
         <w:rPr>
@@ -1145,23 +941,25 @@
         </w:rPr>
         <w:t>。</w:t>
       </w:r>
-      <w:r>
-        <w:rPr>
-          <w:rFonts w:hint="eastAsia"/>
-        </w:rPr>
-        <w:t>因此，通过</w:t>
-      </w:r>
-      <w:r>
-        <w:rPr>
-          <w:rFonts w:hint="eastAsia"/>
-        </w:rPr>
-        <w:t>Word2Vec</w:t>
-      </w:r>
-      <w:r>
-        <w:rPr>
-          <w:rFonts w:hint="eastAsia"/>
-        </w:rPr>
-        <w:t>学到的内容多余人工作业得到的学习成果，而且是以灵活自动的方式进行学习，使得词具有更为连续且更全面的意义。</w:t>
+    </w:p>
+    <w:p>
+      <w:pPr>
+        <w:ind w:left="0" w:firstLine="420"/>
+      </w:pPr>
+      <w:r>
+        <w:t>流行度推荐是给用户推荐流行项（现在最多，观看最多，影响最大）的方法。需要通过惯性数据以及项目的内容来评测流行项。它的优点为有助于冷启动问题</w:t>
+      </w:r>
+      <w:r>
+        <w:t>[</w:t>
+      </w:r>
+      <w:r>
+        <w:t>8</w:t>
+      </w:r>
+      <w:r>
+        <w:t>]</w:t>
+      </w:r>
+      <w:r>
+        <w:t>，易实现；缺点是推荐列表不会改变太大，基本不会推荐新项。</w:t>
       </w:r>
     </w:p>
     <w:p>
@@ -1176,224 +974,88 @@
         <w:rPr>
           <w:rFonts w:hint="eastAsia"/>
         </w:rPr>
-        <w:t>传统推荐算法</w:t>
-      </w:r>
-    </w:p>
-    <w:p>
-      <w:pPr>
-        <w:ind w:left="0" w:firstLine="420"/>
-      </w:pPr>
-      <w:r>
-        <w:rPr>
-          <w:rFonts w:hint="eastAsia"/>
-        </w:rPr>
-        <w:t>推荐系统一直是人工智能研究的热点问题之一。近年来，对个性化推荐系统的研究迅速增加。特别是成立于</w:t>
-      </w:r>
-      <w:r>
-        <w:rPr>
-          <w:rFonts w:hint="eastAsia"/>
-        </w:rPr>
-        <w:t xml:space="preserve"> 2007 </w:t>
-      </w:r>
-      <w:r>
-        <w:rPr>
-          <w:rFonts w:hint="eastAsia"/>
-        </w:rPr>
-        <w:t>年的</w:t>
-      </w:r>
-      <w:r>
-        <w:rPr>
-          <w:rFonts w:hint="eastAsia"/>
-        </w:rPr>
-        <w:t>ACM Recommender Systems (RecSys)</w:t>
-      </w:r>
-      <w:r>
-        <w:rPr>
-          <w:rFonts w:hint="eastAsia"/>
-        </w:rPr>
-        <w:t>会议，现在成为在推荐</w:t>
-      </w:r>
-      <w:r>
-        <w:rPr>
-          <w:rFonts w:hint="eastAsia"/>
-        </w:rPr>
+        <w:t>基于深度学习的推荐算法</w:t>
+      </w:r>
+    </w:p>
+    <w:p>
+      <w:pPr>
+        <w:ind w:left="0" w:firstLine="360"/>
+      </w:pPr>
+      <w:r>
+        <w:rPr>
+          <w:rFonts w:hint="eastAsia"/>
+        </w:rPr>
+        <w:t>目前，随着深度学习方法在各个领域取得了突破性的成果，</w:t>
+      </w:r>
+      <w:r>
+        <w:t>基于深度学习的推荐，基于张量分解的上下文感知推荐和基于社交的推荐</w:t>
+      </w:r>
+      <w:r>
+        <w:rPr>
+          <w:rFonts w:hint="eastAsia"/>
+        </w:rPr>
+        <w:t>逐渐发展，</w:t>
+      </w:r>
+      <w:r>
+        <w:t>在推荐领域占有重要地位。这些算法采用渐进的方式，有利于维持系统最终性能。基于深度学习的推荐是将深度学习应用到传</w:t>
+      </w:r>
+      <w:r>
         <w:lastRenderedPageBreak/>
-        <w:t>技术的研究与应用中最重要的年度盛会。在第二十五届国际万维网大会</w:t>
-      </w:r>
-      <w:r>
-        <w:rPr>
-          <w:rFonts w:hint="eastAsia"/>
-        </w:rPr>
-        <w:t>(www)</w:t>
-      </w:r>
-      <w:r>
-        <w:rPr>
-          <w:rFonts w:hint="eastAsia"/>
-        </w:rPr>
-        <w:t>中，用户行为分析以及个性化成为会议研究的热点。此外，在数据库，信息系统和自适应系统这些传统会议中，同样致力于推荐系统的研究。在国内，对于推荐系统的研究正在快速发展中，例如中国计算机协会举办的关于推荐系统的</w:t>
-      </w:r>
-      <w:r>
-        <w:rPr>
-          <w:rFonts w:hint="eastAsia"/>
-        </w:rPr>
-        <w:t>会议，阿里巴巴在电商网站中使用个性化推荐技术等。</w:t>
-      </w:r>
-      <w:r>
-        <w:rPr>
-          <w:rFonts w:hint="eastAsia"/>
-        </w:rPr>
-        <w:t>这些进一步推动了推荐系统的发展。</w:t>
-      </w:r>
-    </w:p>
-    <w:p>
-      <w:pPr>
-        <w:ind w:left="0" w:firstLine="420"/>
-      </w:pPr>
-      <w:r>
-        <w:t>在传统的推荐研究方面，主要分为四种推荐算法</w:t>
-      </w:r>
-      <w:r>
-        <w:t>[1</w:t>
+        <w:t>统推荐中。它将基于协同过滤的概率框架作为更复杂的目标，可以从内容，获取的相似性和用户或者商品之间的隐性关联提取出有效的特征表示。在传统推荐系统中使用深度学习可以</w:t>
+      </w:r>
+      <w:r>
+        <w:t xml:space="preserve"> </w:t>
+      </w:r>
+      <w:r>
+        <w:t>进一步提高性能</w:t>
+      </w:r>
+      <w:r>
+        <w:t>[</w:t>
+      </w:r>
+      <w:r>
+        <w:t>6</w:t>
+      </w:r>
+      <w:r>
+        <w:t>][</w:t>
+      </w:r>
+      <w:r>
+        <w:t>9][10</w:t>
       </w:r>
       <w:r>
         <w:t>]</w:t>
       </w:r>
       <w:r>
-        <w:t>：协同过滤推荐、基于内容的推荐、混合方法推荐和流行度推荐。</w:t>
-      </w:r>
-    </w:p>
-    <w:p>
-      <w:pPr>
-        <w:ind w:left="0" w:firstLine="420"/>
-      </w:pPr>
-      <w:r>
-        <w:t>协同过滤推荐通过寻找用户一系列行为中特定的模式以给用户特定的推荐。该算法根据类型分为两种。一种为基于邻域的协同过滤（基于用户和基于项目的协同过滤），使用用户对已有项目的评分预测对新项目的评分。一种为基于模型的协同过滤，使用历史数据训练出的预测模型对新项目进行评分。协同过滤算法依赖于用户的数据，包括用户偏好，评级等。它的优势在于对所需数据的字段数量不高，用户和项目的特征没有要求，大多数情况下有良好的效果。然而它的缺点也很明显，比如冷启动，需要标准化数据和要求很高的用户项目比（</w:t>
-      </w:r>
-      <w:r>
-        <w:t>1:10</w:t>
-      </w:r>
-      <w:r>
-        <w:t>）</w:t>
-      </w:r>
-      <w:r>
-        <w:t>[</w:t>
-      </w:r>
-      <w:r>
-        <w:t>2][</w:t>
-      </w:r>
-      <w:r>
-        <w:t>3</w:t>
+        <w:t>。基于张量分解的上下文感知推荐可将传统的用户</w:t>
+      </w:r>
+      <w:r>
+        <w:t>-</w:t>
+      </w:r>
+      <w:r>
+        <w:t>项目低维评分模型扩展到包含多种上下文信息的多维评分模型，并且将上下文感知推荐融入协同过滤或基于内容过滤的推荐系统中有助于提高推荐的精确度、多样性和鲁棒性等</w:t>
+      </w:r>
+      <w:r>
+        <w:t>[11</w:t>
+      </w:r>
+      <w:r>
+        <w:t>][</w:t>
+      </w:r>
+      <w:r>
+        <w:t>12</w:t>
       </w:r>
       <w:r>
         <w:t>]</w:t>
       </w:r>
       <w:r>
+        <w:t>。基于社交的推荐综合运用偏好分析、推荐信任分析、社会关系分析模块以及个性化的决策模块，以构建一个更全面的、个性化的电子商务化产品推荐系统。偏好分析模块基于用户产品购买记录来测量用户之间的偏好相似性。推荐信任分析模块根据用户对产品的评价记录来计算客户的产品推荐成功率。社会关系分析模块根据社交网络中的隐式交互记录或显式亲密度来分析用户之间的关系亲密度。个性化产品推荐模块基于用户对不同产品类别的评价计算产品的个性化产品因子权重。社会推荐系统在电商零售方面提供了一个强大的工具，它提高了服务质量，加强客户之间的关系以促进了产品的成功</w:t>
+      </w:r>
+      <w:r>
+        <w:t>[13][14</w:t>
+      </w:r>
+      <w:r>
+        <w:t>]</w:t>
+      </w:r>
+      <w:r>
         <w:t>。</w:t>
-      </w:r>
-    </w:p>
-    <w:p>
-      <w:pPr>
-        <w:ind w:left="0" w:firstLine="420"/>
-      </w:pPr>
-      <w:r>
-        <w:t>基于内容的过滤通过用户过去喜欢的商品的相似内容比如元数据，主题等推荐给用户。该算法通过信息检索（</w:t>
-      </w:r>
-      <w:r>
-        <w:t>tf-idf</w:t>
-      </w:r>
-      <w:r>
-        <w:t>）或者机器学习（朴素贝叶</w:t>
-      </w:r>
-      <w:r>
-        <w:t xml:space="preserve"> </w:t>
-      </w:r>
-      <w:r>
-        <w:t>斯</w:t>
-      </w:r>
-      <w:r>
-        <w:t>,</w:t>
-      </w:r>
-      <w:r>
-        <w:t>支持向量机</w:t>
-      </w:r>
-      <w:r>
-        <w:t>,</w:t>
-      </w:r>
-      <w:r>
-        <w:t>决策树），计算用户或者商品内容相似度做出推荐。它的优点是没有冷启动问题，不需要惯性的数据；缺点为项目内容需要有意义，缺少多样性，难以整合多个项目特征值</w:t>
-      </w:r>
-      <w:r>
-        <w:t>[</w:t>
-      </w:r>
-      <w:r>
-        <w:t>4</w:t>
-      </w:r>
-      <w:r>
-        <w:t>][</w:t>
-      </w:r>
-      <w:r>
-        <w:t>5</w:t>
-      </w:r>
-      <w:r>
-        <w:t>]</w:t>
-      </w:r>
-      <w:r>
-        <w:t>。</w:t>
-      </w:r>
-    </w:p>
-    <w:p>
-      <w:pPr>
-        <w:ind w:left="0" w:firstLine="420"/>
-      </w:pPr>
-      <w:r>
-        <w:t>混合推荐是通过加权等方式结合至少两种以上推荐算法</w:t>
-      </w:r>
-      <w:r>
-        <w:t xml:space="preserve"> </w:t>
-      </w:r>
-      <w:r>
-        <w:t>来做推荐，并且减小各自的缺点。对数据源而言，需要同时有用户和项目的特征值和惯性数据。通过加权、切换、混合呈现、特征组合、串联、特征、扩充、元层次混合来实现混合方法的推荐算法。该算法优点为没有冷启动问题，可以推荐罕见的项目，不存在流行度偏见，具有多样性。缺点是需要做大量的工作均衡两种算法</w:t>
-      </w:r>
-      <w:r>
-        <w:t>[</w:t>
-      </w:r>
-      <w:r>
-        <w:t>6</w:t>
-      </w:r>
-      <w:r>
-        <w:t>][</w:t>
-      </w:r>
-      <w:r>
-        <w:t>7</w:t>
-      </w:r>
-      <w:r>
-        <w:t>]</w:t>
-      </w:r>
-      <w:r>
-        <w:rPr>
-          <w:rFonts w:hint="eastAsia"/>
-        </w:rPr>
-        <w:t>。</w:t>
-      </w:r>
-    </w:p>
-    <w:p>
-      <w:pPr>
-        <w:ind w:left="0" w:firstLine="420"/>
-      </w:pPr>
-      <w:r>
-        <w:t>流行度推荐是给用户推荐流行项（现在最多，观看最多，影响最大）的方法。需要通过惯性数据以及项目的内容来评测流行项。它的优点为有助于冷启动问题</w:t>
-      </w:r>
-      <w:r>
-        <w:t>[</w:t>
-      </w:r>
-      <w:r>
-        <w:t>8</w:t>
-      </w:r>
-      <w:r>
-        <w:t>]</w:t>
-      </w:r>
-      <w:r>
-        <w:t>，易实现；缺点是推荐列表不会改变太大，基本不会推荐新项。</w:t>
       </w:r>
     </w:p>
     <w:p>
@@ -1408,89 +1070,389 @@
         <w:rPr>
           <w:rFonts w:hint="eastAsia"/>
         </w:rPr>
-        <w:t>基于深度学习的推荐算法</w:t>
+        <w:t>词嵌入</w:t>
+      </w:r>
+    </w:p>
+    <w:p>
+      <w:pPr>
+        <w:ind w:left="0" w:firstLine="420"/>
+      </w:pPr>
+      <w:r>
+        <w:rPr>
+          <w:rFonts w:hint="eastAsia"/>
+        </w:rPr>
+        <w:t>Embedding</w:t>
+      </w:r>
+      <w:r>
+        <w:rPr>
+          <w:rFonts w:hint="eastAsia"/>
+        </w:rPr>
+        <w:t>简单来说就是用一个低维向量表示一个物体等，能够在使用低维向量对物体进行编码的同时还能保留其含义特点，这使得它非常适合深度学习。</w:t>
+      </w:r>
+    </w:p>
+    <w:p>
+      <w:pPr>
+        <w:ind w:left="0" w:firstLine="420"/>
+      </w:pPr>
+      <w:r>
+        <w:rPr>
+          <w:rFonts w:hint="eastAsia"/>
+        </w:rPr>
+        <w:t>在自然语言处理领域，最为著名的</w:t>
+      </w:r>
+      <w:r>
+        <w:t>E</w:t>
+      </w:r>
+      <w:r>
+        <w:rPr>
+          <w:rFonts w:hint="eastAsia"/>
+        </w:rPr>
+        <w:t>mbedding</w:t>
+      </w:r>
+      <w:r>
+        <w:rPr>
+          <w:rFonts w:hint="eastAsia"/>
+        </w:rPr>
+        <w:t>方法之一是词嵌入（</w:t>
+      </w:r>
+      <w:r>
+        <w:rPr>
+          <w:rFonts w:hint="eastAsia"/>
+        </w:rPr>
+        <w:t>Word Embedding</w:t>
+      </w:r>
+      <w:r>
+        <w:rPr>
+          <w:rFonts w:hint="eastAsia"/>
+        </w:rPr>
+        <w:t>）。如果使用</w:t>
+      </w:r>
+      <w:r>
+        <w:rPr>
+          <w:rFonts w:hint="eastAsia"/>
+        </w:rPr>
+        <w:t>one-hot</w:t>
+      </w:r>
+      <w:r>
+        <w:rPr>
+          <w:rFonts w:hint="eastAsia"/>
+        </w:rPr>
+        <w:t>编码词向量，整个向量维度会因为语料库的体积而十分庞大，造成维度灾难。使用</w:t>
+      </w:r>
+      <w:r>
+        <w:rPr>
+          <w:rFonts w:hint="eastAsia"/>
+        </w:rPr>
+        <w:t xml:space="preserve">Word </w:t>
+      </w:r>
+      <w:r>
+        <w:t>E</w:t>
+      </w:r>
+      <w:r>
+        <w:rPr>
+          <w:rFonts w:hint="eastAsia"/>
+        </w:rPr>
+        <w:t>mbedding</w:t>
+      </w:r>
+      <w:r>
+        <w:rPr>
+          <w:rFonts w:hint="eastAsia"/>
+        </w:rPr>
+        <w:t>方法可以将</w:t>
+      </w:r>
+      <w:r>
+        <w:rPr>
+          <w:rFonts w:hint="eastAsia"/>
+        </w:rPr>
+        <w:t>one-hot</w:t>
+      </w:r>
+      <w:r>
+        <w:rPr>
+          <w:rFonts w:hint="eastAsia"/>
+        </w:rPr>
+        <w:t>编码的向量映射到低维的实数向量。</w:t>
+      </w:r>
+    </w:p>
+    <w:p>
+      <w:pPr>
+        <w:ind w:left="0" w:firstLine="420"/>
+      </w:pPr>
+      <w:r>
+        <w:rPr>
+          <w:rFonts w:hint="eastAsia"/>
+        </w:rPr>
+        <w:t>词嵌入（</w:t>
+      </w:r>
+      <w:r>
+        <w:rPr>
+          <w:rFonts w:hint="eastAsia"/>
+        </w:rPr>
+        <w:t>Word Embedding</w:t>
+      </w:r>
+      <w:r>
+        <w:rPr>
+          <w:rFonts w:hint="eastAsia"/>
+        </w:rPr>
+        <w:t>）算法经常被应用于自然语言处理、句法分析和实体识别等领域，并且得到了越来越广泛的应用。在机器学习中，解决自然语言处理问题的前提是将文本转化为向量化。常用的方法包括</w:t>
+      </w:r>
+      <w:r>
+        <w:rPr>
+          <w:rFonts w:hint="eastAsia"/>
+        </w:rPr>
+        <w:t xml:space="preserve"> One-Hot </w:t>
+      </w:r>
+      <w:r>
+        <w:rPr>
+          <w:rFonts w:hint="eastAsia"/>
+        </w:rPr>
+        <w:t>编码、词袋模型（</w:t>
+      </w:r>
+      <w:r>
+        <w:rPr>
+          <w:rFonts w:hint="eastAsia"/>
+        </w:rPr>
+        <w:t>BoW</w:t>
+      </w:r>
+      <w:r>
+        <w:rPr>
+          <w:rFonts w:hint="eastAsia"/>
+        </w:rPr>
+        <w:t>）、词频－逆文档频率（</w:t>
+      </w:r>
+      <w:r>
+        <w:rPr>
+          <w:rFonts w:hint="eastAsia"/>
+        </w:rPr>
+        <w:t>TF-IDF</w:t>
+      </w:r>
+      <w:r>
+        <w:rPr>
+          <w:rFonts w:hint="eastAsia"/>
+        </w:rPr>
+        <w:t>）以及词嵌入方法。其中词嵌入方法中最常用的是</w:t>
+      </w:r>
+      <w:r>
+        <w:rPr>
+          <w:rFonts w:hint="eastAsia"/>
+        </w:rPr>
+        <w:t>Word2Vec</w:t>
+      </w:r>
+      <w:r>
+        <w:rPr>
+          <w:rFonts w:hint="eastAsia"/>
+        </w:rPr>
+        <w:t>，它是由谷歌提出的一个</w:t>
+      </w:r>
+      <w:r>
+        <w:rPr>
+          <w:rFonts w:hint="eastAsia"/>
+        </w:rPr>
+        <w:t>Embedding</w:t>
+      </w:r>
+      <w:r>
+        <w:rPr>
+          <w:rFonts w:hint="eastAsia"/>
+        </w:rPr>
+        <w:t>框架，一种能够将词性以及语义信息影射到为向量的方法。该框架可以在百万数量级的词典和上亿的数据集上进行高效的训练，而且训练得到的词向量可以很好地度量词与词之间的相似性。</w:t>
+      </w:r>
+    </w:p>
+    <w:p>
+      <w:pPr>
+        <w:ind w:left="0" w:firstLine="420"/>
+      </w:pPr>
+      <w:r>
+        <w:rPr>
+          <w:rFonts w:hint="eastAsia"/>
+        </w:rPr>
+        <w:t xml:space="preserve">Word2Vec </w:t>
+      </w:r>
+      <w:r>
+        <w:rPr>
+          <w:rFonts w:hint="eastAsia"/>
+        </w:rPr>
+        <w:t>的处理流程大致分为三个阶段，首先会将语句切分，找出文本中句子的边界。第二阶段是分词，识别出具体的词汇。第三阶段为每个词赋予词性与语义信息。</w:t>
+      </w:r>
+      <w:r>
+        <w:rPr>
+          <w:rFonts w:hint="eastAsia"/>
+        </w:rPr>
+        <w:t xml:space="preserve">Word2Vec </w:t>
+      </w:r>
+      <w:r>
+        <w:rPr>
+          <w:rFonts w:hint="eastAsia"/>
+        </w:rPr>
+        <w:t>的应用不止于解析自然语言处理，还可以用于基因组，社交媒体点赞等其他符号序列。其原因是这些数据为离散状态，而该算法的目的是获取这些离散状态的转移概率，即数据共同出现的可能性。</w:t>
+      </w:r>
+      <w:r>
+        <w:cr/>
+        <w:t xml:space="preserve">    </w:t>
+      </w:r>
+      <w:r>
+        <w:rPr>
+          <w:rFonts w:hint="eastAsia"/>
+        </w:rPr>
+        <w:t xml:space="preserve">Word2Vec </w:t>
+      </w:r>
+      <w:r>
+        <w:rPr>
+          <w:rFonts w:hint="eastAsia"/>
+        </w:rPr>
+        <w:t>可在向量空间内按词的相似性将词进行分组，该算法生成的向量，以分布式的数值形式来表示词的特征。只要有足够的数据、用法和上下文，</w:t>
+      </w:r>
+      <w:r>
+        <w:rPr>
+          <w:rFonts w:hint="eastAsia"/>
+        </w:rPr>
+        <w:t>Word2Vec</w:t>
+      </w:r>
+      <w:r>
+        <w:rPr>
+          <w:rFonts w:hint="eastAsia"/>
+        </w:rPr>
+        <w:t>就能够对词进行高度准确地预测。这些结果包含了词与词之间的关系，可用于对文档进行主题分类等，在科研、电商等领域具有广泛的应用价值。通过使用余弦相似度能够识别出数学上的相似性，无相似性表示为</w:t>
+      </w:r>
+      <w:r>
+        <w:rPr>
+          <w:rFonts w:hint="eastAsia"/>
+        </w:rPr>
+        <w:t xml:space="preserve"> 90 </w:t>
+      </w:r>
+      <w:r>
+        <w:rPr>
+          <w:rFonts w:hint="eastAsia"/>
+        </w:rPr>
+        <w:t>度角，而相似度为</w:t>
+      </w:r>
+      <w:r>
+        <w:rPr>
+          <w:rFonts w:hint="eastAsia"/>
+        </w:rPr>
+        <w:t xml:space="preserve"> 1 </w:t>
+      </w:r>
+      <w:r>
+        <w:rPr>
+          <w:rFonts w:hint="eastAsia"/>
+        </w:rPr>
+        <w:t>的完全相似则表示为</w:t>
+      </w:r>
+      <w:r>
+        <w:rPr>
+          <w:rFonts w:hint="eastAsia"/>
+        </w:rPr>
+        <w:t xml:space="preserve"> 0 </w:t>
+      </w:r>
+      <w:r>
+        <w:rPr>
+          <w:rFonts w:hint="eastAsia"/>
+        </w:rPr>
+        <w:t>度角，即完全重合。</w:t>
+      </w:r>
+      <w:r>
+        <w:rPr>
+          <w:rFonts w:hint="eastAsia"/>
+        </w:rPr>
+        <w:t xml:space="preserve">Word2Vec </w:t>
+      </w:r>
+      <w:r>
+        <w:rPr>
+          <w:rFonts w:hint="eastAsia"/>
+        </w:rPr>
+        <w:t>是根据语料相邻的词来对每个词进行定型训练，而不是像受限玻尔茨曼机（</w:t>
+      </w:r>
+      <w:r>
+        <w:rPr>
+          <w:rFonts w:hint="eastAsia"/>
+        </w:rPr>
+        <w:t>RBM</w:t>
+      </w:r>
+      <w:r>
+        <w:rPr>
+          <w:rFonts w:hint="eastAsia"/>
+        </w:rPr>
+        <w:t>）那样重构输入的词语来定型。该算法有两种模型，一种模型是将词窗口中目标词的上下文作</w:t>
+      </w:r>
+      <w:r>
+        <w:rPr>
+          <w:rFonts w:hint="eastAsia"/>
+        </w:rPr>
+        <w:lastRenderedPageBreak/>
+        <w:t>为输入，目标词作为输出，来训练词向量。这种模型使用的方法是连续词袋模型（</w:t>
+      </w:r>
+      <w:r>
+        <w:rPr>
+          <w:rFonts w:hint="eastAsia"/>
+        </w:rPr>
+        <w:t>CBOW</w:t>
+      </w:r>
+      <w:r>
+        <w:rPr>
+          <w:rFonts w:hint="eastAsia"/>
+        </w:rPr>
+        <w:t>）；而另一种模型使用的方法和上述方法相反，将目标词作为输入，上下文作为输出，来训练词向量。这种模型使用的方法是</w:t>
+      </w:r>
+      <w:r>
+        <w:rPr>
+          <w:rFonts w:hint="eastAsia"/>
+        </w:rPr>
+        <w:t xml:space="preserve"> Skip-Gram </w:t>
+      </w:r>
+      <w:r>
+        <w:rPr>
+          <w:rFonts w:hint="eastAsia"/>
+        </w:rPr>
+        <w:t>方法。</w:t>
+      </w:r>
+      <w:r>
+        <w:rPr>
+          <w:rFonts w:hint="eastAsia"/>
+        </w:rPr>
+        <w:t>除此之外，</w:t>
+      </w:r>
+      <w:r>
+        <w:rPr>
+          <w:rFonts w:hint="eastAsia"/>
+        </w:rPr>
+        <w:t xml:space="preserve">Word2Vec </w:t>
+      </w:r>
+      <w:r>
+        <w:rPr>
+          <w:rFonts w:hint="eastAsia"/>
+        </w:rPr>
+        <w:t>能够将词之间的语义关系映射到训练后的词向量中</w:t>
+      </w:r>
+      <w:r>
+        <w:rPr>
+          <w:rFonts w:hint="eastAsia"/>
+        </w:rPr>
+        <w:t>。</w:t>
+      </w:r>
+      <w:r>
+        <w:rPr>
+          <w:rFonts w:hint="eastAsia"/>
+        </w:rPr>
+        <w:t>因此，通过</w:t>
+      </w:r>
+      <w:r>
+        <w:rPr>
+          <w:rFonts w:hint="eastAsia"/>
+        </w:rPr>
+        <w:t>Word2Vec</w:t>
+      </w:r>
+      <w:r>
+        <w:rPr>
+          <w:rFonts w:hint="eastAsia"/>
+        </w:rPr>
+        <w:t>学到的内容多余人工作业得到的学习成果，而且是以灵活自动的方式进行学习，使得词具有更为连续且更全面的意义。</w:t>
       </w:r>
     </w:p>
     <w:p>
       <w:pPr>
         <w:ind w:left="0" w:firstLine="360"/>
-      </w:pPr>
-      <w:r>
-        <w:rPr>
-          <w:rFonts w:hint="eastAsia"/>
-        </w:rPr>
-        <w:t>目前，随着深度学习方法在各个领域取得了突破性的成果，</w:t>
-      </w:r>
-      <w:r>
-        <w:t>基于深度学习的推荐，基于张量分解的上下文感知推荐和基于社交的推荐</w:t>
-      </w:r>
-      <w:r>
-        <w:rPr>
-          <w:rFonts w:hint="eastAsia"/>
-        </w:rPr>
-        <w:t>逐渐发展，</w:t>
-      </w:r>
-      <w:r>
-        <w:t>在推荐领域占有重要地位。这些算法采用渐进的方式，有利于维持系统最终性能。基于深度学习的推荐是将深度学习应用到传统推荐中。它将基于协同过滤的概率框架作为更复杂的目标，可以从内容，获取的相似性和用户或者商品之间的隐性关联提取出有效的特征表示。在传统推荐系统中使用深度学习可以</w:t>
-      </w:r>
-      <w:r>
-        <w:t xml:space="preserve"> </w:t>
-      </w:r>
-      <w:r>
-        <w:t>进一步提高性能</w:t>
-      </w:r>
-      <w:r>
-        <w:t>[</w:t>
-      </w:r>
-      <w:r>
-        <w:t>6</w:t>
-      </w:r>
-      <w:r>
-        <w:t>][</w:t>
-      </w:r>
-      <w:r>
-        <w:t>9][10</w:t>
-      </w:r>
-      <w:r>
-        <w:t>]</w:t>
-      </w:r>
-      <w:r>
-        <w:t>。基于张量分解的上下文感知推荐可将传统的用户</w:t>
-      </w:r>
-      <w:r>
-        <w:t>-</w:t>
-      </w:r>
-      <w:r>
-        <w:t>项目低维评分模型扩展到包含多种上下文信息的多维评分模型，并且将上下文感知推荐融入协同过滤或基于内容过滤的推荐系统中有助于提高推荐的精确度、多样性和鲁棒性等</w:t>
-      </w:r>
-      <w:r>
-        <w:t>[11</w:t>
-      </w:r>
-      <w:r>
-        <w:t>][</w:t>
-      </w:r>
-      <w:r>
-        <w:t>12</w:t>
-      </w:r>
-      <w:r>
-        <w:t>]</w:t>
-      </w:r>
-      <w:r>
-        <w:t>。基于社交的推荐综合运用偏好分析、推荐信任分析、社会关系分析模块以及个性化的决策模块，以构建一个更全面的、个性化的电子商务化产品推荐系统。偏好分析模块基于用户产品购买记录</w:t>
-      </w:r>
-      <w:r>
-        <w:lastRenderedPageBreak/>
-        <w:t>来测量用户之间的偏好相似性。推荐信任分析模块根据用户对产品的评价记录来计算客户的产品推荐成功率。社会关系分析模块根据社交网络中的隐式交互记录或显式亲密度来分析用户之间的关系亲密度。个性化产品推荐模块基于用户对不同产品类别的评价计算产品的个性化产品因子权重。社会推荐系统在电商零售方面提供了一个强大的工具，它提高了服务质量，加强客户之间的关系以促进了产品的成功</w:t>
-      </w:r>
-      <w:r>
-        <w:t>[13][14</w:t>
-      </w:r>
-      <w:r>
-        <w:t>]</w:t>
-      </w:r>
-      <w:r>
-        <w:t>。</w:t>
-      </w:r>
+        <w:rPr>
+          <w:rFonts w:hint="eastAsia"/>
+        </w:rPr>
+      </w:pPr>
     </w:p>
     <w:p>
       <w:pPr>
@@ -1990,7 +1952,14 @@
         <w:rPr>
           <w:rFonts w:hint="eastAsia"/>
         </w:rPr>
-        <w:t>函数，目标是找到适合所有节点的词向量和内部节点使得训练样本达到最大似然。由于哈夫曼树本身的特点，高频词所在的层非常浅而生僻词所在的层非常深，这就导致它对生僻词的效率比较低，因此适合小样本。</w:t>
+        <w:t>函数，目标是找到适合所有节点的词向量和内部节点使得训练样本达到最大似然。由于哈夫曼树本身的特点，高频词所在的层非常浅而生僻</w:t>
+      </w:r>
+      <w:r>
+        <w:rPr>
+          <w:rFonts w:hint="eastAsia"/>
+        </w:rPr>
+        <w:lastRenderedPageBreak/>
+        <w:t>词所在的层非常深，这就导致它对生僻词的效率比较低，因此适合小样本。</w:t>
       </w:r>
     </w:p>
     <w:p>
@@ -2002,7 +1971,6 @@
         <w:rPr>
           <w:noProof/>
         </w:rPr>
-        <w:lastRenderedPageBreak/>
         <w:drawing>
           <wp:anchor distT="0" distB="0" distL="114300" distR="114300" simplePos="0" relativeHeight="251657216" behindDoc="0" locked="0" layoutInCell="1" allowOverlap="1" wp14:anchorId="46D6E3B5" wp14:editId="69A38BA9">
             <wp:simplePos x="0" y="0"/>
@@ -2693,6 +2661,7 @@
         <w:rPr>
           <w:rFonts w:hint="eastAsia"/>
         </w:rPr>
+        <w:lastRenderedPageBreak/>
         <w:t>的句子。</w:t>
       </w:r>
     </w:p>
@@ -2704,7 +2673,6 @@
         <w:rPr>
           <w:rFonts w:hint="eastAsia"/>
         </w:rPr>
-        <w:lastRenderedPageBreak/>
         <w:t>具体规则如表</w:t>
       </w:r>
       <w:r>
@@ -5159,7 +5127,14 @@
         <w:rPr>
           <w:rFonts w:hint="eastAsia"/>
         </w:rPr>
-        <w:t>与国内的大众点评是同一类型的产品。</w:t>
+        <w:t>与国</w:t>
+      </w:r>
+      <w:r>
+        <w:rPr>
+          <w:rFonts w:hint="eastAsia"/>
+        </w:rPr>
+        <w:lastRenderedPageBreak/>
+        <w:t>内的大众点评是同一类型的产品。</w:t>
       </w:r>
     </w:p>
     <w:p>
@@ -5167,7 +5142,6 @@
         <w:ind w:left="0"/>
       </w:pPr>
       <w:r>
-        <w:lastRenderedPageBreak/>
         <w:tab/>
       </w:r>
       <w:r>
@@ -6041,6 +6015,24 @@
     <w:p>
       <w:pPr>
         <w:ind w:left="0"/>
+        <w:rPr>
+          <w:rFonts w:hint="eastAsia"/>
+        </w:rPr>
+      </w:pPr>
+    </w:p>
+    <w:p>
+      <w:pPr>
+        <w:ind w:left="0"/>
+      </w:pPr>
+      <w:bookmarkStart w:id="0" w:name="_GoBack"/>
+      <w:bookmarkEnd w:id="0"/>
+    </w:p>
+    <w:p>
+      <w:pPr>
+        <w:ind w:left="0"/>
+        <w:rPr>
+          <w:rFonts w:hint="eastAsia"/>
+        </w:rPr>
       </w:pPr>
     </w:p>
     <w:p>
@@ -6054,13 +6046,13 @@
         <mc:AlternateContent>
           <mc:Choice Requires="wpg">
             <w:drawing>
-              <wp:anchor distT="0" distB="0" distL="114300" distR="114300" simplePos="0" relativeHeight="251665408" behindDoc="0" locked="0" layoutInCell="1" allowOverlap="1" wp14:anchorId="481E1819" wp14:editId="58FE7CA3">
+              <wp:anchor distT="0" distB="0" distL="114300" distR="114300" simplePos="0" relativeHeight="251665408" behindDoc="0" locked="0" layoutInCell="1" allowOverlap="1" wp14:anchorId="481E1819" wp14:editId="0D6AA3EA">
                 <wp:simplePos x="0" y="0"/>
                 <wp:positionH relativeFrom="margin">
-                  <wp:posOffset>-808</wp:posOffset>
+                  <wp:posOffset>60325</wp:posOffset>
                 </wp:positionH>
                 <wp:positionV relativeFrom="paragraph">
-                  <wp:posOffset>111472</wp:posOffset>
+                  <wp:posOffset>-391795</wp:posOffset>
                 </wp:positionV>
                 <wp:extent cx="5288165" cy="1210426"/>
                 <wp:effectExtent l="0" t="0" r="8255" b="8890"/>
@@ -6145,7 +6137,7 @@
           </mc:Choice>
           <mc:Fallback>
             <w:pict>
-              <v:group w14:anchorId="70028070" id="组合 9" o:spid="_x0000_s1026" style="position:absolute;left:0;text-align:left;margin-left:-.05pt;margin-top:8.8pt;width:416.4pt;height:95.3pt;z-index:251665408;mso-position-horizontal-relative:margin" coordsize="52881,12104" o:gfxdata="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">
+              <v:group w14:anchorId="79350DE4" id="组合 9" o:spid="_x0000_s1026" style="position:absolute;left:0;text-align:left;margin-left:4.75pt;margin-top:-30.85pt;width:416.4pt;height:95.3pt;z-index:251665408;mso-position-horizontal-relative:margin" coordsize="52881,12104" o:gfxdata="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">
                 <v:shapetype id="_x0000_t75" coordsize="21600,21600" o:spt="75" o:preferrelative="t" path="m@4@5l@4@11@9@11@9@5xe" filled="f" stroked="f">
                   <v:stroke joinstyle="miter"/>
                   <v:formulas>
@@ -6193,16 +6185,9 @@
     <w:p>
       <w:pPr>
         <w:ind w:left="0"/>
-      </w:pPr>
-    </w:p>
-    <w:p>
-      <w:pPr>
-        <w:ind w:left="0"/>
-      </w:pPr>
-    </w:p>
-    <w:p>
-      <w:pPr>
-        <w:ind w:left="0"/>
+        <w:rPr>
+          <w:rFonts w:hint="eastAsia"/>
+        </w:rPr>
       </w:pPr>
       <w:r>
         <w:rPr>
@@ -6424,6 +6409,11 @@
       <w:pPr>
         <w:ind w:left="0"/>
       </w:pPr>
+    </w:p>
+    <w:p>
+      <w:pPr>
+        <w:ind w:left="0"/>
+      </w:pPr>
       <w:r>
         <w:rPr>
           <w:noProof/>
@@ -7015,17 +7005,14 @@
         <w:rPr>
           <w:rFonts w:hint="eastAsia"/>
         </w:rPr>
+        <w:lastRenderedPageBreak/>
         <w:t>[</w:t>
       </w:r>
       <w:r>
         <w:t xml:space="preserve">2] </w:t>
       </w:r>
       <w:r>
-        <w:t xml:space="preserve">Barkan O, Koenigstein N. Item2vec: neural item embedding for collaborative filtering[C]//2016 IEEE 26th International Workshop on Machine Learning for Signal </w:t>
-      </w:r>
-      <w:r>
-        <w:lastRenderedPageBreak/>
-        <w:t>Processing (MLSP). IEEE, 2016: 1-6.</w:t>
+        <w:t>Barkan O, Koenigstein N. Item2vec: neural item embedding for collaborative filtering[C]//2016 IEEE 26th International Workshop on Machine Learning for Signal Processing (MLSP). IEEE, 2016: 1-6.</w:t>
       </w:r>
     </w:p>
     <w:p>

</xml_diff>